<commit_message>
updates to doxy and documentation
</commit_message>
<xml_diff>
--- a/applications/SHIELD/Documentation/Calibration Workflow.docx
+++ b/applications/SHIELD/Documentation/Calibration Workflow.docx
@@ -181,21 +181,7 @@
           <w:rFonts w:ascii="Calibri" w:hAnsi="Calibri" w:cs="Calibri"/>
           <w:szCs w:val="22"/>
         </w:rPr>
-        <w:t xml:space="preserve">Did </w:t>
-      </w:r>
-      <w:r>
-        <w:rPr>
-          <w:rFonts w:ascii="Calibri" w:hAnsi="Calibri" w:cs="Calibri"/>
-          <w:szCs w:val="22"/>
-        </w:rPr>
-        <w:t>the chain</w:t>
-      </w:r>
-      <w:r>
-        <w:rPr>
-          <w:rFonts w:ascii="Calibri" w:hAnsi="Calibri" w:cs="Calibri"/>
-          <w:szCs w:val="22"/>
-        </w:rPr>
-        <w:t xml:space="preserve"> mix well? </w:t>
+        <w:t xml:space="preserve">Did the chain mix well? </w:t>
       </w:r>
     </w:p>
     <w:p>
@@ -399,14 +385,7 @@
           <w:rFonts w:ascii="Calibri" w:hAnsi="Calibri" w:cs="Calibri"/>
           <w:szCs w:val="22"/>
         </w:rPr>
-        <w:t xml:space="preserve">yes: </w:t>
-      </w:r>
-      <w:r>
-        <w:rPr>
-          <w:rFonts w:ascii="Calibri" w:hAnsi="Calibri" w:cs="Calibri"/>
-          <w:szCs w:val="22"/>
-        </w:rPr>
-        <w:t xml:space="preserve">If it's moving in a bad direction and its scoring worse, then there is a conflict between different </w:t>
+        <w:t xml:space="preserve">yes: If it's moving in a bad direction and its scoring worse, then there is a conflict between different </w:t>
       </w:r>
       <w:proofErr w:type="gramStart"/>
       <w:r>
@@ -502,13 +481,542 @@
     </w:p>
     <w:p>
       <w:pPr>
-        <w:ind w:left="3240"/>
         <w:textAlignment w:val="center"/>
         <w:rPr>
           <w:rFonts w:ascii="Calibri" w:hAnsi="Calibri" w:cs="Calibri"/>
           <w:szCs w:val="22"/>
         </w:rPr>
       </w:pPr>
+    </w:p>
+    <w:p>
+      <w:pPr>
+        <w:textAlignment w:val="center"/>
+        <w:rPr>
+          <w:rFonts w:ascii="Calibri" w:hAnsi="Calibri" w:cs="Calibri"/>
+          <w:szCs w:val="22"/>
+        </w:rPr>
+      </w:pPr>
+      <w:r>
+        <w:rPr>
+          <w:rFonts w:ascii="Calibri" w:hAnsi="Calibri" w:cs="Calibri"/>
+          <w:szCs w:val="22"/>
+        </w:rPr>
+        <w:t xml:space="preserve">Fixing </w:t>
+      </w:r>
+      <w:r>
+        <w:rPr>
+          <w:rFonts w:ascii="Calibri" w:hAnsi="Calibri" w:cs="Calibri"/>
+          <w:szCs w:val="22"/>
+        </w:rPr>
+        <w:t>chain not mixing:</w:t>
+      </w:r>
+    </w:p>
+    <w:p>
+      <w:pPr>
+        <w:pStyle w:val="ListParagraph"/>
+        <w:numPr>
+          <w:ilvl w:val="0"/>
+          <w:numId w:val="11"/>
+        </w:numPr>
+        <w:textAlignment w:val="center"/>
+        <w:rPr>
+          <w:rFonts w:ascii="Calibri" w:hAnsi="Calibri" w:cs="Calibri"/>
+          <w:szCs w:val="22"/>
+        </w:rPr>
+      </w:pPr>
+      <w:r>
+        <w:rPr>
+          <w:rFonts w:ascii="Calibri" w:hAnsi="Calibri" w:cs="Calibri"/>
+          <w:szCs w:val="22"/>
+        </w:rPr>
+        <w:t xml:space="preserve"> </w:t>
+      </w:r>
+      <w:r>
+        <w:rPr>
+          <w:rFonts w:ascii="Calibri" w:hAnsi="Calibri" w:cs="Calibri"/>
+          <w:szCs w:val="22"/>
+        </w:rPr>
+        <w:t>is s</w:t>
+      </w:r>
+      <w:r>
+        <w:rPr>
+          <w:rFonts w:ascii="Calibri" w:hAnsi="Calibri" w:cs="Calibri"/>
+          <w:szCs w:val="22"/>
+        </w:rPr>
+        <w:t>tarting state bad</w:t>
+      </w:r>
+      <w:r>
+        <w:rPr>
+          <w:rFonts w:ascii="Calibri" w:hAnsi="Calibri" w:cs="Calibri"/>
+          <w:szCs w:val="22"/>
+        </w:rPr>
+        <w:t>?</w:t>
+      </w:r>
+    </w:p>
+    <w:p>
+      <w:pPr>
+        <w:pStyle w:val="ListParagraph"/>
+        <w:numPr>
+          <w:ilvl w:val="1"/>
+          <w:numId w:val="11"/>
+        </w:numPr>
+        <w:textAlignment w:val="center"/>
+        <w:rPr>
+          <w:rFonts w:ascii="Calibri" w:hAnsi="Calibri" w:cs="Calibri"/>
+          <w:szCs w:val="22"/>
+        </w:rPr>
+      </w:pPr>
+      <w:r>
+        <w:rPr>
+          <w:rFonts w:ascii="Calibri" w:hAnsi="Calibri" w:cs="Calibri"/>
+          <w:szCs w:val="22"/>
+        </w:rPr>
+        <w:t xml:space="preserve">All </w:t>
+      </w:r>
+      <w:r>
+        <w:rPr>
+          <w:rFonts w:ascii="Calibri" w:hAnsi="Calibri" w:cs="Calibri"/>
+          <w:szCs w:val="22"/>
+        </w:rPr>
+        <w:t>parameter</w:t>
+      </w:r>
+      <w:r>
+        <w:rPr>
+          <w:rFonts w:ascii="Calibri" w:hAnsi="Calibri" w:cs="Calibri"/>
+          <w:szCs w:val="22"/>
+        </w:rPr>
+        <w:t>s are starting at their</w:t>
+      </w:r>
+      <w:r>
+        <w:rPr>
+          <w:rFonts w:ascii="Calibri" w:hAnsi="Calibri" w:cs="Calibri"/>
+          <w:szCs w:val="22"/>
+        </w:rPr>
+        <w:t xml:space="preserve"> medians</w:t>
+      </w:r>
+    </w:p>
+    <w:p>
+      <w:pPr>
+        <w:pStyle w:val="ListParagraph"/>
+        <w:numPr>
+          <w:ilvl w:val="1"/>
+          <w:numId w:val="11"/>
+        </w:numPr>
+        <w:textAlignment w:val="center"/>
+        <w:rPr>
+          <w:rFonts w:ascii="Calibri" w:hAnsi="Calibri" w:cs="Calibri"/>
+          <w:szCs w:val="22"/>
+        </w:rPr>
+      </w:pPr>
+      <w:r>
+        <w:rPr>
+          <w:rFonts w:ascii="Calibri" w:hAnsi="Calibri" w:cs="Calibri"/>
+          <w:szCs w:val="22"/>
+        </w:rPr>
+        <w:t>G</w:t>
+      </w:r>
+      <w:r>
+        <w:rPr>
+          <w:rFonts w:ascii="Calibri" w:hAnsi="Calibri" w:cs="Calibri"/>
+          <w:szCs w:val="22"/>
+        </w:rPr>
+        <w:t xml:space="preserve">lobal transmission state </w:t>
+      </w:r>
+      <w:r>
+        <w:rPr>
+          <w:rFonts w:ascii="Calibri" w:hAnsi="Calibri" w:cs="Calibri"/>
+          <w:szCs w:val="22"/>
+        </w:rPr>
+        <w:t>is set manually</w:t>
+      </w:r>
+    </w:p>
+    <w:p>
+      <w:pPr>
+        <w:pStyle w:val="ListParagraph"/>
+        <w:numPr>
+          <w:ilvl w:val="2"/>
+          <w:numId w:val="11"/>
+        </w:numPr>
+        <w:textAlignment w:val="center"/>
+        <w:rPr>
+          <w:rFonts w:ascii="Calibri" w:hAnsi="Calibri" w:cs="Calibri"/>
+          <w:szCs w:val="22"/>
+        </w:rPr>
+      </w:pPr>
+      <w:r>
+        <w:rPr>
+          <w:rFonts w:ascii="Calibri" w:hAnsi="Calibri" w:cs="Calibri"/>
+          <w:szCs w:val="22"/>
+        </w:rPr>
+        <w:t xml:space="preserve">Transmission parameters are unidentifiable. Specially, the global transmission parameter is a lever to </w:t>
+      </w:r>
+      <w:r>
+        <w:rPr>
+          <w:rFonts w:ascii="Calibri" w:hAnsi="Calibri" w:cs="Calibri"/>
+          <w:szCs w:val="22"/>
+        </w:rPr>
+        <w:t xml:space="preserve">control the force of infection across all groups. If it’s too low, the infections may die off early </w:t>
+      </w:r>
+    </w:p>
+    <w:p>
+      <w:pPr>
+        <w:pStyle w:val="ListParagraph"/>
+        <w:numPr>
+          <w:ilvl w:val="1"/>
+          <w:numId w:val="11"/>
+        </w:numPr>
+        <w:textAlignment w:val="center"/>
+        <w:rPr>
+          <w:rFonts w:ascii="Calibri" w:hAnsi="Calibri" w:cs="Calibri"/>
+          <w:szCs w:val="22"/>
+          <w:u w:val="single"/>
+        </w:rPr>
+      </w:pPr>
+      <w:r>
+        <w:rPr>
+          <w:rFonts w:ascii="Calibri" w:hAnsi="Calibri" w:cs="Calibri"/>
+          <w:szCs w:val="22"/>
+          <w:u w:val="single"/>
+        </w:rPr>
+        <w:t xml:space="preserve">Confirm: </w:t>
+      </w:r>
+      <w:r>
+        <w:rPr>
+          <w:rFonts w:ascii="Calibri" w:hAnsi="Calibri" w:cs="Calibri"/>
+          <w:szCs w:val="22"/>
+          <w:u w:val="single"/>
+        </w:rPr>
+        <w:t>Check the PS diagnosis? if infections are dying off</w:t>
+      </w:r>
+    </w:p>
+    <w:p>
+      <w:pPr>
+        <w:pStyle w:val="ListParagraph"/>
+        <w:numPr>
+          <w:ilvl w:val="1"/>
+          <w:numId w:val="11"/>
+        </w:numPr>
+        <w:textAlignment w:val="center"/>
+        <w:rPr>
+          <w:rFonts w:ascii="Calibri" w:hAnsi="Calibri" w:cs="Calibri"/>
+          <w:szCs w:val="22"/>
+          <w:u w:val="single"/>
+        </w:rPr>
+      </w:pPr>
+      <w:r>
+        <w:rPr>
+          <w:rFonts w:ascii="Calibri" w:hAnsi="Calibri" w:cs="Calibri"/>
+          <w:szCs w:val="22"/>
+          <w:u w:val="single"/>
+        </w:rPr>
+        <w:t>Fix:</w:t>
+      </w:r>
+      <w:r>
+        <w:rPr>
+          <w:rFonts w:ascii="Calibri" w:hAnsi="Calibri" w:cs="Calibri"/>
+          <w:szCs w:val="22"/>
+          <w:u w:val="single"/>
+        </w:rPr>
+        <w:t xml:space="preserve"> </w:t>
+      </w:r>
+      <w:r>
+        <w:rPr>
+          <w:rFonts w:ascii="Calibri" w:hAnsi="Calibri" w:cs="Calibri"/>
+          <w:szCs w:val="22"/>
+          <w:u w:val="single"/>
+        </w:rPr>
+        <w:t>I</w:t>
+      </w:r>
+      <w:r>
+        <w:rPr>
+          <w:rFonts w:ascii="Calibri" w:hAnsi="Calibri" w:cs="Calibri"/>
+          <w:szCs w:val="22"/>
+          <w:u w:val="single"/>
+        </w:rPr>
+        <w:t xml:space="preserve">ncrease </w:t>
+      </w:r>
+      <w:proofErr w:type="spellStart"/>
+      <w:r>
+        <w:rPr>
+          <w:rFonts w:ascii="Calibri" w:hAnsi="Calibri" w:cs="Calibri"/>
+          <w:szCs w:val="22"/>
+          <w:u w:val="single"/>
+        </w:rPr>
+        <w:t>globalTransmission</w:t>
+      </w:r>
+      <w:proofErr w:type="spellEnd"/>
+      <w:r>
+        <w:rPr>
+          <w:rFonts w:ascii="Calibri" w:hAnsi="Calibri" w:cs="Calibri"/>
+          <w:szCs w:val="22"/>
+          <w:u w:val="single"/>
+        </w:rPr>
+        <w:t xml:space="preserve"> rate</w:t>
+      </w:r>
+    </w:p>
+    <w:p>
+      <w:pPr>
+        <w:pStyle w:val="ListParagraph"/>
+        <w:numPr>
+          <w:ilvl w:val="0"/>
+          <w:numId w:val="11"/>
+        </w:numPr>
+        <w:textAlignment w:val="center"/>
+        <w:rPr>
+          <w:rFonts w:ascii="Calibri" w:hAnsi="Calibri" w:cs="Calibri"/>
+          <w:szCs w:val="22"/>
+        </w:rPr>
+      </w:pPr>
+      <w:r>
+        <w:rPr>
+          <w:rFonts w:ascii="Calibri" w:hAnsi="Calibri" w:cs="Calibri"/>
+          <w:szCs w:val="22"/>
+        </w:rPr>
+        <w:t>Is i</w:t>
+      </w:r>
+      <w:r>
+        <w:rPr>
+          <w:rFonts w:ascii="Calibri" w:hAnsi="Calibri" w:cs="Calibri"/>
+          <w:szCs w:val="22"/>
+        </w:rPr>
+        <w:t>ssue with likelihood</w:t>
+      </w:r>
+      <w:r>
+        <w:rPr>
+          <w:rFonts w:ascii="Calibri" w:hAnsi="Calibri" w:cs="Calibri"/>
+          <w:szCs w:val="22"/>
+        </w:rPr>
+        <w:t>?</w:t>
+      </w:r>
+      <w:r>
+        <w:rPr>
+          <w:rFonts w:ascii="Calibri" w:hAnsi="Calibri" w:cs="Calibri"/>
+          <w:szCs w:val="22"/>
+        </w:rPr>
+        <w:t xml:space="preserve"> </w:t>
+      </w:r>
+    </w:p>
+    <w:p>
+      <w:pPr>
+        <w:pStyle w:val="ListParagraph"/>
+        <w:numPr>
+          <w:ilvl w:val="1"/>
+          <w:numId w:val="11"/>
+        </w:numPr>
+        <w:textAlignment w:val="center"/>
+        <w:rPr>
+          <w:rFonts w:ascii="Calibri" w:hAnsi="Calibri" w:cs="Calibri"/>
+          <w:szCs w:val="22"/>
+        </w:rPr>
+      </w:pPr>
+      <w:r>
+        <w:rPr>
+          <w:rFonts w:ascii="Calibri" w:hAnsi="Calibri" w:cs="Calibri"/>
+          <w:szCs w:val="22"/>
+        </w:rPr>
+        <w:t xml:space="preserve">Likelihood may be </w:t>
+      </w:r>
+      <w:r>
+        <w:rPr>
+          <w:rFonts w:ascii="Calibri" w:hAnsi="Calibri" w:cs="Calibri"/>
+          <w:szCs w:val="22"/>
+        </w:rPr>
+        <w:t>too restrictive</w:t>
+      </w:r>
+    </w:p>
+    <w:p>
+      <w:pPr>
+        <w:pStyle w:val="ListParagraph"/>
+        <w:numPr>
+          <w:ilvl w:val="1"/>
+          <w:numId w:val="11"/>
+        </w:numPr>
+        <w:textAlignment w:val="center"/>
+        <w:rPr>
+          <w:rFonts w:ascii="Calibri" w:hAnsi="Calibri" w:cs="Calibri"/>
+          <w:szCs w:val="22"/>
+        </w:rPr>
+      </w:pPr>
+      <w:r>
+        <w:rPr>
+          <w:rFonts w:ascii="Calibri" w:hAnsi="Calibri" w:cs="Calibri"/>
+          <w:szCs w:val="22"/>
+        </w:rPr>
+        <w:t>Confirm: look at 2 potential runs where one looks better than other and check the likelihood penalties that we are paying</w:t>
+      </w:r>
+    </w:p>
+    <w:p>
+      <w:pPr>
+        <w:pStyle w:val="ListParagraph"/>
+        <w:numPr>
+          <w:ilvl w:val="1"/>
+          <w:numId w:val="11"/>
+        </w:numPr>
+        <w:textAlignment w:val="center"/>
+        <w:rPr>
+          <w:rFonts w:ascii="Calibri" w:hAnsi="Calibri" w:cs="Calibri"/>
+          <w:szCs w:val="22"/>
+        </w:rPr>
+      </w:pPr>
+      <w:r>
+        <w:rPr>
+          <w:rFonts w:ascii="Calibri" w:hAnsi="Calibri" w:cs="Calibri"/>
+          <w:szCs w:val="22"/>
+        </w:rPr>
+        <w:t xml:space="preserve">Fix: we can either increase the variance or reduce the weight </w:t>
+      </w:r>
+    </w:p>
+    <w:p>
+      <w:pPr>
+        <w:pStyle w:val="ListParagraph"/>
+        <w:numPr>
+          <w:ilvl w:val="0"/>
+          <w:numId w:val="11"/>
+        </w:numPr>
+        <w:textAlignment w:val="center"/>
+        <w:rPr>
+          <w:rFonts w:ascii="Calibri" w:hAnsi="Calibri" w:cs="Calibri"/>
+          <w:szCs w:val="22"/>
+        </w:rPr>
+      </w:pPr>
+      <w:proofErr w:type="gramStart"/>
+      <w:r>
+        <w:rPr>
+          <w:rFonts w:ascii="Calibri" w:hAnsi="Calibri" w:cs="Calibri"/>
+          <w:szCs w:val="22"/>
+        </w:rPr>
+        <w:t>Is</w:t>
+      </w:r>
+      <w:proofErr w:type="gramEnd"/>
+      <w:r>
+        <w:rPr>
+          <w:rFonts w:ascii="Calibri" w:hAnsi="Calibri" w:cs="Calibri"/>
+          <w:szCs w:val="22"/>
+        </w:rPr>
+        <w:t xml:space="preserve"> i</w:t>
+      </w:r>
+      <w:r>
+        <w:rPr>
+          <w:rFonts w:ascii="Calibri" w:hAnsi="Calibri" w:cs="Calibri"/>
+          <w:szCs w:val="22"/>
+        </w:rPr>
+        <w:t>ssues with prior</w:t>
+      </w:r>
+      <w:r>
+        <w:rPr>
+          <w:rFonts w:ascii="Calibri" w:hAnsi="Calibri" w:cs="Calibri"/>
+          <w:szCs w:val="22"/>
+        </w:rPr>
+        <w:t>?</w:t>
+      </w:r>
+    </w:p>
+    <w:p>
+      <w:pPr>
+        <w:pStyle w:val="ListParagraph"/>
+        <w:numPr>
+          <w:ilvl w:val="1"/>
+          <w:numId w:val="11"/>
+        </w:numPr>
+        <w:textAlignment w:val="center"/>
+        <w:rPr>
+          <w:rFonts w:ascii="Calibri" w:hAnsi="Calibri" w:cs="Calibri"/>
+          <w:szCs w:val="22"/>
+        </w:rPr>
+      </w:pPr>
+      <w:r>
+        <w:rPr>
+          <w:rFonts w:ascii="Calibri" w:hAnsi="Calibri" w:cs="Calibri"/>
+          <w:szCs w:val="22"/>
+        </w:rPr>
+        <w:t>The prior may be</w:t>
+      </w:r>
+      <w:r>
+        <w:rPr>
+          <w:rFonts w:ascii="Calibri" w:hAnsi="Calibri" w:cs="Calibri"/>
+          <w:szCs w:val="22"/>
+        </w:rPr>
+        <w:t xml:space="preserve"> too </w:t>
+      </w:r>
+      <w:r>
+        <w:rPr>
+          <w:rFonts w:ascii="Calibri" w:hAnsi="Calibri" w:cs="Calibri"/>
+          <w:szCs w:val="22"/>
+        </w:rPr>
+        <w:t>tight to allow</w:t>
+      </w:r>
+      <w:r>
+        <w:rPr>
+          <w:rFonts w:ascii="Calibri" w:hAnsi="Calibri" w:cs="Calibri"/>
+          <w:szCs w:val="22"/>
+        </w:rPr>
+        <w:t xml:space="preserve"> movement </w:t>
+      </w:r>
+    </w:p>
+    <w:p>
+      <w:pPr>
+        <w:pStyle w:val="ListParagraph"/>
+        <w:numPr>
+          <w:ilvl w:val="1"/>
+          <w:numId w:val="11"/>
+        </w:numPr>
+        <w:textAlignment w:val="center"/>
+        <w:rPr>
+          <w:rFonts w:ascii="Calibri" w:hAnsi="Calibri" w:cs="Calibri"/>
+          <w:szCs w:val="22"/>
+        </w:rPr>
+      </w:pPr>
+      <w:r>
+        <w:rPr>
+          <w:rFonts w:ascii="Calibri" w:hAnsi="Calibri" w:cs="Calibri"/>
+          <w:szCs w:val="22"/>
+        </w:rPr>
+        <w:t xml:space="preserve">Confirm: </w:t>
+      </w:r>
+      <w:r>
+        <w:rPr>
+          <w:rFonts w:ascii="Calibri" w:hAnsi="Calibri" w:cs="Calibri"/>
+          <w:szCs w:val="22"/>
+        </w:rPr>
+        <w:t>xxx</w:t>
+      </w:r>
+    </w:p>
+    <w:p>
+      <w:pPr>
+        <w:pStyle w:val="ListParagraph"/>
+        <w:numPr>
+          <w:ilvl w:val="1"/>
+          <w:numId w:val="11"/>
+        </w:numPr>
+        <w:textAlignment w:val="center"/>
+        <w:rPr>
+          <w:rFonts w:ascii="Calibri" w:hAnsi="Calibri" w:cs="Calibri"/>
+          <w:szCs w:val="22"/>
+        </w:rPr>
+      </w:pPr>
+      <w:r>
+        <w:rPr>
+          <w:rFonts w:ascii="Calibri" w:hAnsi="Calibri" w:cs="Calibri"/>
+          <w:szCs w:val="22"/>
+        </w:rPr>
+        <w:lastRenderedPageBreak/>
+        <w:t xml:space="preserve">Fix: </w:t>
+      </w:r>
+      <w:r>
+        <w:rPr>
+          <w:rFonts w:ascii="Calibri" w:hAnsi="Calibri" w:cs="Calibri"/>
+          <w:szCs w:val="22"/>
+        </w:rPr>
+        <w:t xml:space="preserve">increase the </w:t>
+      </w:r>
+      <w:proofErr w:type="spellStart"/>
+      <w:r>
+        <w:rPr>
+          <w:rFonts w:ascii="Calibri" w:hAnsi="Calibri" w:cs="Calibri"/>
+          <w:szCs w:val="22"/>
+        </w:rPr>
+        <w:t>sd</w:t>
+      </w:r>
+      <w:proofErr w:type="spellEnd"/>
     </w:p>
     <w:sectPr>
       <w:pgSz w:w="12240" w:h="15840"/>
@@ -1097,6 +1605,121 @@
       </w:pPr>
       <w:rPr>
         <w:rFonts w:hint="default"/>
+      </w:rPr>
+    </w:lvl>
+  </w:abstractNum>
+  <w:abstractNum w:abstractNumId="5" w15:restartNumberingAfterBreak="0">
+    <w:nsid w:val="75FD4D71"/>
+    <w:multiLevelType w:val="hybridMultilevel"/>
+    <w:tmpl w:val="2744C654"/>
+    <w:lvl w:ilvl="0" w:tplc="2500F222">
+      <w:start w:val="1"/>
+      <w:numFmt w:val="decimal"/>
+      <w:lvlText w:val="%1)"/>
+      <w:lvlJc w:val="left"/>
+      <w:pPr>
+        <w:ind w:left="720" w:hanging="360"/>
+      </w:pPr>
+      <w:rPr>
+        <w:rFonts w:ascii="Calibri" w:eastAsia="Times New Roman" w:hAnsi="Calibri" w:cs="Calibri"/>
+        <w:i w:val="0"/>
+        <w:iCs/>
+      </w:rPr>
+    </w:lvl>
+    <w:lvl w:ilvl="1" w:tplc="04090003">
+      <w:start w:val="1"/>
+      <w:numFmt w:val="bullet"/>
+      <w:lvlText w:val="o"/>
+      <w:lvlJc w:val="left"/>
+      <w:pPr>
+        <w:ind w:left="1440" w:hanging="360"/>
+      </w:pPr>
+      <w:rPr>
+        <w:rFonts w:ascii="Courier New" w:hAnsi="Courier New" w:hint="default"/>
+      </w:rPr>
+    </w:lvl>
+    <w:lvl w:ilvl="2" w:tplc="04090005">
+      <w:start w:val="1"/>
+      <w:numFmt w:val="bullet"/>
+      <w:lvlText w:val=""/>
+      <w:lvlJc w:val="left"/>
+      <w:pPr>
+        <w:ind w:left="2160" w:hanging="360"/>
+      </w:pPr>
+      <w:rPr>
+        <w:rFonts w:ascii="Wingdings" w:hAnsi="Wingdings" w:hint="default"/>
+      </w:rPr>
+    </w:lvl>
+    <w:lvl w:ilvl="3" w:tplc="04090001" w:tentative="1">
+      <w:start w:val="1"/>
+      <w:numFmt w:val="bullet"/>
+      <w:lvlText w:val=""/>
+      <w:lvlJc w:val="left"/>
+      <w:pPr>
+        <w:ind w:left="2880" w:hanging="360"/>
+      </w:pPr>
+      <w:rPr>
+        <w:rFonts w:ascii="Symbol" w:hAnsi="Symbol" w:hint="default"/>
+      </w:rPr>
+    </w:lvl>
+    <w:lvl w:ilvl="4" w:tplc="04090003" w:tentative="1">
+      <w:start w:val="1"/>
+      <w:numFmt w:val="bullet"/>
+      <w:lvlText w:val="o"/>
+      <w:lvlJc w:val="left"/>
+      <w:pPr>
+        <w:ind w:left="3600" w:hanging="360"/>
+      </w:pPr>
+      <w:rPr>
+        <w:rFonts w:ascii="Courier New" w:hAnsi="Courier New" w:hint="default"/>
+      </w:rPr>
+    </w:lvl>
+    <w:lvl w:ilvl="5" w:tplc="04090005" w:tentative="1">
+      <w:start w:val="1"/>
+      <w:numFmt w:val="bullet"/>
+      <w:lvlText w:val=""/>
+      <w:lvlJc w:val="left"/>
+      <w:pPr>
+        <w:ind w:left="4320" w:hanging="360"/>
+      </w:pPr>
+      <w:rPr>
+        <w:rFonts w:ascii="Wingdings" w:hAnsi="Wingdings" w:hint="default"/>
+      </w:rPr>
+    </w:lvl>
+    <w:lvl w:ilvl="6" w:tplc="04090001" w:tentative="1">
+      <w:start w:val="1"/>
+      <w:numFmt w:val="bullet"/>
+      <w:lvlText w:val=""/>
+      <w:lvlJc w:val="left"/>
+      <w:pPr>
+        <w:ind w:left="5040" w:hanging="360"/>
+      </w:pPr>
+      <w:rPr>
+        <w:rFonts w:ascii="Symbol" w:hAnsi="Symbol" w:hint="default"/>
+      </w:rPr>
+    </w:lvl>
+    <w:lvl w:ilvl="7" w:tplc="04090003" w:tentative="1">
+      <w:start w:val="1"/>
+      <w:numFmt w:val="bullet"/>
+      <w:lvlText w:val="o"/>
+      <w:lvlJc w:val="left"/>
+      <w:pPr>
+        <w:ind w:left="5760" w:hanging="360"/>
+      </w:pPr>
+      <w:rPr>
+        <w:rFonts w:ascii="Courier New" w:hAnsi="Courier New" w:hint="default"/>
+      </w:rPr>
+    </w:lvl>
+    <w:lvl w:ilvl="8" w:tplc="04090005" w:tentative="1">
+      <w:start w:val="1"/>
+      <w:numFmt w:val="bullet"/>
+      <w:lvlText w:val=""/>
+      <w:lvlJc w:val="left"/>
+      <w:pPr>
+        <w:ind w:left="6480" w:hanging="360"/>
+      </w:pPr>
+      <w:rPr>
+        <w:rFonts w:ascii="Wingdings" w:hAnsi="Wingdings" w:hint="default"/>
       </w:rPr>
     </w:lvl>
   </w:abstractNum>
@@ -1129,6 +1752,9 @@
   </w:num>
   <w:num w:numId="10" w16cid:durableId="2065635297">
     <w:abstractNumId w:val="2"/>
+  </w:num>
+  <w:num w:numId="11" w16cid:durableId="1041512838">
+    <w:abstractNumId w:val="5"/>
   </w:num>
 </w:numbering>
 </file>

</xml_diff>